<commit_message>
Updated Capstone site details
</commit_message>
<xml_diff>
--- a/capstone-site-details.docx
+++ b/capstone-site-details.docx
@@ -4,6 +4,22 @@
   <w:body>
     <w:p>
       <w:pPr>
+        <w:jc w:val="center"/>
+        <w:rPr>
+          <w:b/>
+          <w:sz w:val="40"/>
+        </w:rPr>
+      </w:pPr>
+      <w:r>
+        <w:rPr>
+          <w:b/>
+          <w:sz w:val="40"/>
+        </w:rPr>
+        <w:t>Capstone Project</w:t>
+      </w:r>
+    </w:p>
+    <w:p>
+      <w:pPr>
         <w:pStyle w:val="Heading1"/>
       </w:pPr>
       <w:r>
@@ -11,420 +27,461 @@
       </w:r>
     </w:p>
     <w:p>
-      <w:r>
-        <w:t>Website name:</w:t>
-      </w:r>
-      <w:r>
-        <w:tab/>
+      <w:pPr>
+        <w:pStyle w:val="Heading2"/>
+      </w:pPr>
+      <w:r>
+        <w:t>Website name</w:t>
       </w:r>
     </w:p>
     <w:p/>
     <w:p>
-      <w:r>
-        <w:t>URL:</w:t>
-      </w:r>
-      <w:r>
-        <w:tab/>
-      </w:r>
+      <w:pPr>
+        <w:pStyle w:val="Heading2"/>
+      </w:pPr>
+      <w:r>
+        <w:t>URL</w:t>
+      </w:r>
+    </w:p>
+    <w:p>
       <w:r>
         <w:t>$14/year</w:t>
       </w:r>
     </w:p>
-    <w:p/>
-    <w:p>
-      <w:r>
-        <w:t>Webhost:</w:t>
-      </w:r>
-      <w:r>
-        <w:tab/>
-      </w:r>
+    <w:p>
+      <w:pPr>
+        <w:pStyle w:val="Heading2"/>
+      </w:pPr>
+      <w:r>
+        <w:t>Webhost</w:t>
+      </w:r>
+    </w:p>
+    <w:p>
       <w:r>
         <w:t>$50/year for first year ($120/year normally)</w:t>
       </w:r>
     </w:p>
-    <w:p/>
-    <w:p>
-      <w:r>
-        <w:t>Etsy link:</w:t>
-      </w:r>
-      <w:r>
-        <w:tab/>
-      </w:r>
-    </w:p>
-    <w:p/>
-    <w:p>
-      <w:r>
-        <w:t>Color scheme:</w:t>
-      </w:r>
-      <w:r>
-        <w:tab/>
-      </w:r>
-    </w:p>
-    <w:p/>
-    <w:p>
-      <w:r>
-        <w:t>Logo:</w:t>
-      </w:r>
-      <w:r>
-        <w:tab/>
-      </w:r>
-    </w:p>
-    <w:p/>
-    <w:p>
-      <w:r>
-        <w:t>Favicon:</w:t>
-      </w:r>
-      <w:r>
-        <w:tab/>
-      </w:r>
-    </w:p>
-    <w:p/>
-    <w:p>
-      <w:r>
-        <w:t>Tagline:</w:t>
-      </w:r>
-      <w:r>
-        <w:tab/>
-      </w:r>
-    </w:p>
-    <w:p/>
-    <w:p>
-      <w:r>
-        <w:t>Style of website:</w:t>
-      </w:r>
-      <w:r>
-        <w:tab/>
-      </w:r>
-    </w:p>
-    <w:p/>
-    <w:p>
-      <w:r>
-        <w:t>Any sites for reference:</w:t>
-      </w:r>
-      <w:r>
-        <w:tab/>
-      </w:r>
-    </w:p>
-    <w:p/>
-    <w:p>
+    <w:p>
+      <w:pPr>
+        <w:pStyle w:val="Heading2"/>
+      </w:pPr>
+      <w:proofErr w:type="spellStart"/>
+      <w:r>
+        <w:t>Etsy</w:t>
+      </w:r>
+      <w:proofErr w:type="spellEnd"/>
+      <w:r>
+        <w:t xml:space="preserve"> link</w:t>
+      </w:r>
+    </w:p>
+    <w:p>
+      <w:pPr>
+        <w:pStyle w:val="Heading2"/>
+      </w:pPr>
+      <w:r>
+        <w:t>Color scheme</w:t>
+      </w:r>
+    </w:p>
+    <w:p>
+      <w:pPr>
+        <w:pStyle w:val="Heading2"/>
+      </w:pPr>
+      <w:r>
+        <w:t>Logo</w:t>
+      </w:r>
+    </w:p>
+    <w:p>
+      <w:pPr>
+        <w:pStyle w:val="Heading2"/>
+      </w:pPr>
+      <w:proofErr w:type="spellStart"/>
+      <w:r>
+        <w:t>Favicon</w:t>
+      </w:r>
+      <w:proofErr w:type="spellEnd"/>
+    </w:p>
+    <w:p>
+      <w:pPr>
+        <w:pStyle w:val="Heading2"/>
+      </w:pPr>
+      <w:r>
+        <w:t>Tagline</w:t>
+      </w:r>
+    </w:p>
+    <w:p>
+      <w:pPr>
+        <w:pStyle w:val="Heading2"/>
+      </w:pPr>
+      <w:r>
+        <w:t>Style of website</w:t>
+      </w:r>
+    </w:p>
+    <w:p>
+      <w:pPr>
+        <w:pStyle w:val="Heading2"/>
+      </w:pPr>
+      <w:r>
+        <w:t>Any sites for reference</w:t>
+      </w:r>
+    </w:p>
+    <w:p>
+      <w:pPr>
+        <w:pStyle w:val="Heading2"/>
+      </w:pPr>
+      <w:r>
+        <w:t>Products</w:t>
+      </w:r>
+    </w:p>
+    <w:p>
+      <w:r>
+        <w:t>Item name:</w:t>
+      </w:r>
+    </w:p>
+    <w:p>
+      <w:r>
+        <w:t>Photos:</w:t>
+      </w:r>
+    </w:p>
+    <w:p>
+      <w:r>
+        <w:t>Details:</w:t>
+      </w:r>
+    </w:p>
+    <w:p>
+      <w:r>
+        <w:t>Materials:</w:t>
+      </w:r>
+    </w:p>
+    <w:p>
+      <w:r>
+        <w:t>Weight:</w:t>
+      </w:r>
+    </w:p>
+    <w:p>
+      <w:r>
+        <w:t>Dimensions:</w:t>
+      </w:r>
+    </w:p>
+    <w:p>
+      <w:r>
+        <w:t>Cost:</w:t>
+      </w:r>
+    </w:p>
+    <w:p>
+      <w:r>
+        <w:t>Type:</w:t>
+      </w:r>
+    </w:p>
+    <w:p>
+      <w:r>
+        <w:t>Keywords:</w:t>
+      </w:r>
+    </w:p>
+    <w:p>
+      <w:pPr>
+        <w:pStyle w:val="Heading2"/>
+      </w:pPr>
+      <w:r>
+        <w:t xml:space="preserve">Link to </w:t>
+      </w:r>
+      <w:proofErr w:type="spellStart"/>
+      <w:r>
+        <w:t>Instagram</w:t>
+      </w:r>
+      <w:proofErr w:type="spellEnd"/>
+    </w:p>
+    <w:p>
+      <w:pPr>
+        <w:pStyle w:val="Heading2"/>
+      </w:pPr>
+      <w:r>
+        <w:t>Contact info</w:t>
+      </w:r>
+    </w:p>
+    <w:p>
+      <w:pPr>
+        <w:pStyle w:val="Heading2"/>
+      </w:pPr>
+      <w:r>
+        <w:t>Target audience</w:t>
+      </w:r>
+    </w:p>
+    <w:p>
+      <w:pPr>
+        <w:pStyle w:val="Heading2"/>
+      </w:pPr>
+      <w:r>
+        <w:t>About the company</w:t>
+      </w:r>
+    </w:p>
+    <w:p>
+      <w:pPr>
+        <w:pStyle w:val="Heading2"/>
+      </w:pPr>
+      <w:r>
+        <w:t>Payment method</w:t>
+      </w:r>
+    </w:p>
+    <w:p>
+      <w:pPr>
+        <w:pStyle w:val="Heading2"/>
+      </w:pPr>
+      <w:r>
+        <w:t xml:space="preserve">Paypal, </w:t>
+      </w:r>
+      <w:proofErr w:type="spellStart"/>
+      <w:r>
+        <w:t>Venmo</w:t>
+      </w:r>
+      <w:proofErr w:type="spellEnd"/>
+      <w:r>
+        <w:t>?</w:t>
+      </w:r>
+    </w:p>
+    <w:p>
+      <w:pPr>
+        <w:pStyle w:val="Heading2"/>
+      </w:pPr>
+      <w:r>
+        <w:t>FAQ page</w:t>
+      </w:r>
+    </w:p>
+    <w:p>
+      <w:pPr>
+        <w:pStyle w:val="Heading2"/>
+      </w:pPr>
+      <w:r>
+        <w:t>Shipping method</w:t>
+      </w:r>
+    </w:p>
+    <w:p>
+      <w:pPr>
+        <w:pStyle w:val="Heading1"/>
+      </w:pPr>
+      <w:r>
+        <w:t>DB Tables</w:t>
+      </w:r>
+    </w:p>
+    <w:p>
+      <w:pPr>
+        <w:pStyle w:val="Heading2"/>
+      </w:pPr>
       <w:r>
         <w:t>Products:</w:t>
       </w:r>
     </w:p>
     <w:p>
       <w:r>
-        <w:tab/>
-      </w:r>
-      <w:r>
-        <w:t>Item name:</w:t>
-      </w:r>
-    </w:p>
-    <w:p>
-      <w:r>
-        <w:tab/>
+        <w:t>Item ID:</w:t>
+      </w:r>
+    </w:p>
+    <w:p>
+      <w:r>
+        <w:t>Item:</w:t>
+      </w:r>
+    </w:p>
+    <w:p>
+      <w:r>
         <w:t>Photos:</w:t>
       </w:r>
     </w:p>
     <w:p>
       <w:r>
-        <w:tab/>
         <w:t>Details:</w:t>
       </w:r>
     </w:p>
     <w:p>
       <w:r>
-        <w:tab/>
         <w:t>Materials:</w:t>
       </w:r>
     </w:p>
     <w:p>
       <w:r>
-        <w:tab/>
         <w:t>Weight:</w:t>
       </w:r>
     </w:p>
     <w:p>
       <w:r>
-        <w:tab/>
         <w:t>Dimensions:</w:t>
       </w:r>
     </w:p>
     <w:p>
       <w:r>
-        <w:tab/>
         <w:t>Cost:</w:t>
       </w:r>
     </w:p>
     <w:p>
       <w:r>
-        <w:tab/>
         <w:t>Type:</w:t>
       </w:r>
     </w:p>
     <w:p>
       <w:r>
-        <w:tab/>
         <w:t>Keywords:</w:t>
       </w:r>
     </w:p>
-    <w:p/>
-    <w:p>
-      <w:r>
-        <w:t>Link to Instagram:</w:t>
-      </w:r>
-      <w:r>
-        <w:tab/>
-      </w:r>
-    </w:p>
-    <w:p/>
-    <w:p>
-      <w:r>
-        <w:t>Contact info:</w:t>
-      </w:r>
-      <w:r>
-        <w:tab/>
-      </w:r>
-    </w:p>
-    <w:p/>
-    <w:p>
-      <w:r>
-        <w:t>Target audience:</w:t>
-      </w:r>
-      <w:r>
-        <w:tab/>
-      </w:r>
-    </w:p>
-    <w:p/>
-    <w:p>
-      <w:r>
-        <w:t>About the company:</w:t>
-      </w:r>
-      <w:r>
-        <w:tab/>
-      </w:r>
-    </w:p>
-    <w:p/>
-    <w:p>
-      <w:r>
-        <w:t>Payment method:</w:t>
-      </w:r>
-      <w:r>
-        <w:tab/>
-      </w:r>
-      <w:r>
-        <w:t>Paypal, Venmo?</w:t>
-      </w:r>
-    </w:p>
-    <w:p/>
-    <w:p>
-      <w:r>
-        <w:t>FAQ page:</w:t>
-      </w:r>
-    </w:p>
-    <w:p/>
-    <w:p>
-      <w:r>
-        <w:t>Shipping method:</w:t>
-      </w:r>
-    </w:p>
-    <w:p>
-      <w:pPr>
-        <w:pStyle w:val="Heading1"/>
-      </w:pPr>
-      <w:r>
-        <w:t>DB Tables</w:t>
-      </w:r>
-    </w:p>
-    <w:p>
-      <w:pPr>
-        <w:pStyle w:val="Heading2"/>
-      </w:pPr>
-      <w:r>
-        <w:t>Products:</w:t>
-      </w:r>
-    </w:p>
-    <w:p>
-      <w:r>
-        <w:tab/>
-        <w:t>Item ID:</w:t>
-      </w:r>
-    </w:p>
-    <w:p>
-      <w:r>
-        <w:tab/>
-        <w:t>Item:</w:t>
-      </w:r>
-    </w:p>
-    <w:p>
-      <w:r>
-        <w:tab/>
-        <w:t>Photos:</w:t>
-      </w:r>
-    </w:p>
-    <w:p>
-      <w:r>
-        <w:tab/>
-        <w:t>Details:</w:t>
-      </w:r>
-    </w:p>
-    <w:p>
-      <w:r>
-        <w:tab/>
-        <w:t>Materials:</w:t>
-      </w:r>
-    </w:p>
-    <w:p>
-      <w:r>
-        <w:tab/>
-        <w:t>Weight:</w:t>
-      </w:r>
-    </w:p>
-    <w:p>
-      <w:r>
-        <w:tab/>
-        <w:t>Dimensions:</w:t>
-      </w:r>
-    </w:p>
-    <w:p>
-      <w:r>
-        <w:tab/>
+    <w:p>
+      <w:pPr>
+        <w:pStyle w:val="Heading2"/>
+      </w:pPr>
+      <w:r>
+        <w:t>Customers:</w:t>
+      </w:r>
+    </w:p>
+    <w:p>
+      <w:proofErr w:type="spellStart"/>
+      <w:r>
+        <w:t>Cust</w:t>
+      </w:r>
+      <w:proofErr w:type="spellEnd"/>
+      <w:r>
+        <w:t xml:space="preserve"> ID:</w:t>
+      </w:r>
+    </w:p>
+    <w:p>
+      <w:r>
+        <w:t>First name:</w:t>
+      </w:r>
+    </w:p>
+    <w:p>
+      <w:r>
+        <w:t>Last name:</w:t>
+      </w:r>
+    </w:p>
+    <w:p>
+      <w:r>
+        <w:t>Bill Address 1:</w:t>
+      </w:r>
+    </w:p>
+    <w:p>
+      <w:r>
+        <w:t>Bill Address 2:</w:t>
+      </w:r>
+    </w:p>
+    <w:p>
+      <w:r>
+        <w:t>Bill City:</w:t>
+      </w:r>
+    </w:p>
+    <w:p>
+      <w:r>
+        <w:t>Bill State:</w:t>
+      </w:r>
+    </w:p>
+    <w:p>
+      <w:r>
+        <w:t>Bill Zip:</w:t>
+      </w:r>
+    </w:p>
+    <w:p>
+      <w:r>
+        <w:t>Ship Address 1:</w:t>
+      </w:r>
+    </w:p>
+    <w:p>
+      <w:r>
+        <w:t>Ship Address 2:</w:t>
+      </w:r>
+    </w:p>
+    <w:p>
+      <w:r>
+        <w:t>Ship City:</w:t>
+      </w:r>
+    </w:p>
+    <w:p>
+      <w:r>
+        <w:t>Ship State:</w:t>
+      </w:r>
+    </w:p>
+    <w:p>
+      <w:r>
+        <w:t>Ship Zip:</w:t>
+      </w:r>
+    </w:p>
+    <w:p>
+      <w:r>
+        <w:t>Phone:</w:t>
+      </w:r>
+    </w:p>
+    <w:p>
+      <w:r>
+        <w:t>Email:</w:t>
+      </w:r>
+    </w:p>
+    <w:p>
+      <w:pPr>
+        <w:pStyle w:val="Heading2"/>
+      </w:pPr>
+      <w:r>
+        <w:t>Orders:</w:t>
+      </w:r>
+    </w:p>
+    <w:p>
+      <w:r>
+        <w:t>Order num:</w:t>
+      </w:r>
+    </w:p>
+    <w:p>
+      <w:proofErr w:type="spellStart"/>
+      <w:r>
+        <w:t>Cust</w:t>
+      </w:r>
+      <w:proofErr w:type="spellEnd"/>
+      <w:r>
+        <w:t xml:space="preserve"> ID:</w:t>
+      </w:r>
+    </w:p>
+    <w:p>
+      <w:r>
+        <w:t>Item IDs:</w:t>
+      </w:r>
+    </w:p>
+    <w:p>
+      <w:r>
+        <w:t>Quantity:</w:t>
+      </w:r>
+    </w:p>
+    <w:p>
+      <w:r>
         <w:t>Cost:</w:t>
       </w:r>
     </w:p>
     <w:p>
       <w:r>
-        <w:tab/>
-        <w:t>Type:</w:t>
-      </w:r>
-    </w:p>
-    <w:p>
-      <w:r>
-        <w:tab/>
-        <w:t>Keywords:</w:t>
-      </w:r>
-    </w:p>
-    <w:p>
-      <w:pPr>
-        <w:pStyle w:val="Heading2"/>
-      </w:pPr>
-      <w:r>
-        <w:t>Customers:</w:t>
-      </w:r>
-    </w:p>
-    <w:p>
-      <w:r>
-        <w:tab/>
-        <w:t>First name:</w:t>
-      </w:r>
-    </w:p>
-    <w:p>
-      <w:r>
-        <w:tab/>
-        <w:t>Last name:</w:t>
-      </w:r>
-    </w:p>
-    <w:p>
-      <w:r>
-        <w:tab/>
-        <w:t>Bill Address 1:</w:t>
-      </w:r>
-    </w:p>
-    <w:p>
-      <w:r>
-        <w:tab/>
-        <w:t>Bill Address 2:</w:t>
-      </w:r>
-    </w:p>
-    <w:p>
-      <w:r>
-        <w:tab/>
-        <w:t>Bill City:</w:t>
-      </w:r>
-    </w:p>
-    <w:p>
-      <w:r>
-        <w:tab/>
-        <w:t>Bill State:</w:t>
-      </w:r>
-    </w:p>
-    <w:p>
-      <w:r>
-        <w:tab/>
-        <w:t>Bill Zip:</w:t>
-      </w:r>
-    </w:p>
-    <w:p>
-      <w:r>
-        <w:tab/>
-        <w:t>Ship Address 1:</w:t>
-      </w:r>
-    </w:p>
-    <w:p>
-      <w:r>
-        <w:tab/>
-        <w:t>Ship Address 2:</w:t>
-      </w:r>
-    </w:p>
-    <w:p>
-      <w:r>
-        <w:tab/>
-        <w:t>Ship City:</w:t>
-      </w:r>
-    </w:p>
-    <w:p>
-      <w:r>
-        <w:tab/>
-        <w:t>Ship State:</w:t>
-      </w:r>
-    </w:p>
-    <w:p>
-      <w:r>
-        <w:tab/>
-        <w:t>Ship Zip:</w:t>
-      </w:r>
-    </w:p>
-    <w:p>
-      <w:r>
-        <w:tab/>
-        <w:t>Phone:</w:t>
-      </w:r>
-    </w:p>
-    <w:p>
-      <w:r>
-        <w:tab/>
-        <w:t>Email:</w:t>
-      </w:r>
-    </w:p>
-    <w:p>
-      <w:pPr>
-        <w:pStyle w:val="Heading2"/>
-      </w:pPr>
-      <w:r>
-        <w:t>Orders:</w:t>
-      </w:r>
-    </w:p>
-    <w:p>
-      <w:r>
-        <w:tab/>
-        <w:t>Order num:</w:t>
-      </w:r>
-    </w:p>
-    <w:p>
-      <w:r>
-        <w:tab/>
-        <w:t>Item IDs:</w:t>
-      </w:r>
-    </w:p>
-    <w:p>
-      <w:r>
-        <w:tab/>
-        <w:t>Quantity:</w:t>
-      </w:r>
-    </w:p>
-    <w:p>
-      <w:r>
-        <w:tab/>
-        <w:t>Cost:</w:t>
+        <w:t>Order Date:</w:t>
+      </w:r>
+    </w:p>
+    <w:p>
+      <w:r>
+        <w:t>Payment Date:</w:t>
+      </w:r>
+    </w:p>
+    <w:p>
+      <w:r>
+        <w:t>Ship Date:</w:t>
+      </w:r>
+    </w:p>
+    <w:p>
+      <w:r>
+        <w:t>Fulfilled:</w:t>
+      </w:r>
+    </w:p>
+    <w:p>
+      <w:pPr>
+        <w:pStyle w:val="Heading2"/>
+      </w:pPr>
+      <w:r>
+        <w:t>Payment</w:t>
+      </w:r>
+    </w:p>
+    <w:p>
+      <w:r>
+        <w:t>Payment ID:</w:t>
+      </w:r>
+    </w:p>
+    <w:p>
+      <w:r>
+        <w:t>Payment type:</w:t>
       </w:r>
     </w:p>
     <w:sectPr>
@@ -641,7 +698,6 @@
   </w:style>
   <w:style w:type="character" w:default="1" w:styleId="DefaultParagraphFont">
     <w:name w:val="Default Paragraph Font"/>
-    <w:semiHidden/>
     <w:unhideWhenUsed/>
   </w:style>
   <w:style w:type="table" w:default="1" w:styleId="TableNormal">

</xml_diff>

<commit_message>
Updated site details, created timesheet
</commit_message>
<xml_diff>
--- a/capstone-site-details.docx
+++ b/capstone-site-details.docx
@@ -83,6 +83,11 @@
       </w:r>
     </w:p>
     <w:p>
+      <w:r>
+        <w:t>Neutral colors, natural wood</w:t>
+      </w:r>
+    </w:p>
+    <w:p>
       <w:pPr>
         <w:pStyle w:val="Heading2"/>
       </w:pPr>
@@ -91,6 +96,11 @@
       </w:r>
     </w:p>
     <w:p>
+      <w:r>
+        <w:t>Alchemy symbols, runes, simple lines</w:t>
+      </w:r>
+    </w:p>
+    <w:p>
       <w:pPr>
         <w:pStyle w:val="Heading2"/>
       </w:pPr>
@@ -117,6 +127,11 @@
       </w:r>
     </w:p>
     <w:p>
+      <w:r>
+        <w:t>Off-white background, simply, minimal</w:t>
+      </w:r>
+    </w:p>
+    <w:p>
       <w:pPr>
         <w:pStyle w:val="Heading2"/>
       </w:pPr>
@@ -125,6 +140,12 @@
       </w:r>
     </w:p>
     <w:p>
+      <w:r>
+        <w:t>Ritualbotanica.com</w:t>
+      </w:r>
+    </w:p>
+    <w:p/>
+    <w:p>
       <w:pPr>
         <w:pStyle w:val="Heading2"/>
       </w:pPr>
@@ -169,7 +190,10 @@
     </w:p>
     <w:p>
       <w:r>
-        <w:t>Type:</w:t>
+        <w:t>Category</w:t>
+      </w:r>
+      <w:r>
+        <w:t>:</w:t>
       </w:r>
     </w:p>
     <w:p>

</xml_diff>

<commit_message>
Update site details log
</commit_message>
<xml_diff>
--- a/capstone-site-details.docx
+++ b/capstone-site-details.docx
@@ -34,114 +34,253 @@
         <w:t>Website name</w:t>
       </w:r>
     </w:p>
+    <w:p>
+      <w:proofErr w:type="spellStart"/>
+      <w:r>
+        <w:t>Alchemortem</w:t>
+      </w:r>
+      <w:proofErr w:type="spellEnd"/>
+    </w:p>
+    <w:p>
+      <w:pPr>
+        <w:pStyle w:val="Heading2"/>
+      </w:pPr>
+      <w:r>
+        <w:t>URL</w:t>
+      </w:r>
+    </w:p>
+    <w:p>
+      <w:r>
+        <w:t>Alchemortem.com</w:t>
+      </w:r>
+    </w:p>
+    <w:p>
+      <w:pPr>
+        <w:pStyle w:val="Heading2"/>
+      </w:pPr>
+      <w:r>
+        <w:t>Webhost</w:t>
+      </w:r>
+    </w:p>
+    <w:p>
+      <w:r>
+        <w:t>Siteground</w:t>
+      </w:r>
+    </w:p>
+    <w:p>
+      <w:pPr>
+        <w:pStyle w:val="Heading2"/>
+      </w:pPr>
+      <w:proofErr w:type="spellStart"/>
+      <w:r>
+        <w:t>Etsy</w:t>
+      </w:r>
+      <w:proofErr w:type="spellEnd"/>
+      <w:r>
+        <w:t xml:space="preserve"> link</w:t>
+      </w:r>
+    </w:p>
+    <w:p>
+      <w:pPr>
+        <w:pStyle w:val="Heading2"/>
+      </w:pPr>
+      <w:r>
+        <w:t>Color scheme</w:t>
+      </w:r>
+    </w:p>
+    <w:p>
+      <w:r>
+        <w:t>Neutral colors, natural wood</w:t>
+      </w:r>
+    </w:p>
+    <w:p>
+      <w:pPr>
+        <w:pStyle w:val="Heading2"/>
+      </w:pPr>
+      <w:r>
+        <w:t>Logo</w:t>
+      </w:r>
+    </w:p>
+    <w:p>
+      <w:r>
+        <w:t>Alchemy symbols, runes, simple lines</w:t>
+      </w:r>
+    </w:p>
+    <w:p>
+      <w:pPr>
+        <w:pStyle w:val="Heading2"/>
+      </w:pPr>
+      <w:proofErr w:type="spellStart"/>
+      <w:r>
+        <w:t>Favicon</w:t>
+      </w:r>
+      <w:proofErr w:type="spellEnd"/>
+    </w:p>
+    <w:p>
+      <w:pPr>
+        <w:pStyle w:val="Heading2"/>
+      </w:pPr>
+      <w:r>
+        <w:t>Tagline</w:t>
+      </w:r>
+    </w:p>
+    <w:p>
+      <w:pPr>
+        <w:pStyle w:val="Heading2"/>
+      </w:pPr>
+      <w:r>
+        <w:t>Style of website</w:t>
+      </w:r>
+    </w:p>
+    <w:p>
+      <w:r>
+        <w:t>Off-white background, simply, minimal</w:t>
+      </w:r>
+    </w:p>
+    <w:p>
+      <w:pPr>
+        <w:pStyle w:val="Heading2"/>
+      </w:pPr>
+      <w:r>
+        <w:t>Any sites for reference</w:t>
+      </w:r>
+    </w:p>
+    <w:p>
+      <w:r>
+        <w:t>Ritualbotanica.com</w:t>
+      </w:r>
+    </w:p>
     <w:p/>
     <w:p>
       <w:pPr>
         <w:pStyle w:val="Heading2"/>
       </w:pPr>
       <w:r>
-        <w:t>URL</w:t>
-      </w:r>
-    </w:p>
-    <w:p>
-      <w:r>
-        <w:t>$14/year</w:t>
-      </w:r>
-    </w:p>
-    <w:p>
-      <w:pPr>
-        <w:pStyle w:val="Heading2"/>
-      </w:pPr>
-      <w:r>
-        <w:t>Webhost</w:t>
-      </w:r>
-    </w:p>
-    <w:p>
-      <w:r>
-        <w:t>$50/year for first year ($120/year normally)</w:t>
-      </w:r>
-    </w:p>
-    <w:p>
-      <w:pPr>
-        <w:pStyle w:val="Heading2"/>
-      </w:pPr>
+        <w:t>Products</w:t>
+      </w:r>
+    </w:p>
+    <w:p>
+      <w:r>
+        <w:t>Item name:</w:t>
+      </w:r>
+    </w:p>
+    <w:p>
+      <w:r>
+        <w:t>Photos:</w:t>
+      </w:r>
+    </w:p>
+    <w:p>
+      <w:r>
+        <w:t>Details:</w:t>
+      </w:r>
+    </w:p>
+    <w:p>
+      <w:r>
+        <w:t>Materials:</w:t>
+      </w:r>
+    </w:p>
+    <w:p>
+      <w:r>
+        <w:t>Weight:</w:t>
+      </w:r>
+    </w:p>
+    <w:p>
+      <w:r>
+        <w:t>Dimensions:</w:t>
+      </w:r>
+    </w:p>
+    <w:p>
+      <w:r>
+        <w:t>Cost:</w:t>
+      </w:r>
+    </w:p>
+    <w:p>
+      <w:r>
+        <w:t>Category</w:t>
+      </w:r>
+      <w:r>
+        <w:t>:</w:t>
+      </w:r>
+      <w:r>
+        <w:t xml:space="preserve"> jewelry, macramé, </w:t>
+      </w:r>
       <w:proofErr w:type="spellStart"/>
       <w:r>
-        <w:t>Etsy</w:t>
+        <w:t>herbalism</w:t>
       </w:r>
       <w:proofErr w:type="spellEnd"/>
-      <w:r>
-        <w:t xml:space="preserve"> link</w:t>
-      </w:r>
-    </w:p>
-    <w:p>
-      <w:pPr>
-        <w:pStyle w:val="Heading2"/>
-      </w:pPr>
-      <w:r>
-        <w:t>Color scheme</w:t>
-      </w:r>
-    </w:p>
-    <w:p>
-      <w:r>
-        <w:t>Neutral colors, natural wood</w:t>
-      </w:r>
-    </w:p>
-    <w:p>
-      <w:pPr>
-        <w:pStyle w:val="Heading2"/>
-      </w:pPr>
-      <w:r>
-        <w:t>Logo</w:t>
-      </w:r>
-    </w:p>
-    <w:p>
-      <w:r>
-        <w:t>Alchemy symbols, runes, simple lines</w:t>
-      </w:r>
-    </w:p>
-    <w:p>
-      <w:pPr>
-        <w:pStyle w:val="Heading2"/>
-      </w:pPr>
+    </w:p>
+    <w:p>
+      <w:r>
+        <w:t>Keywords:</w:t>
+      </w:r>
+    </w:p>
+    <w:p>
+      <w:pPr>
+        <w:pStyle w:val="Heading2"/>
+      </w:pPr>
+      <w:r>
+        <w:t xml:space="preserve">Link to </w:t>
+      </w:r>
       <w:proofErr w:type="spellStart"/>
       <w:r>
-        <w:t>Favicon</w:t>
+        <w:t>Instagram</w:t>
       </w:r>
       <w:proofErr w:type="spellEnd"/>
     </w:p>
     <w:p>
-      <w:pPr>
-        <w:pStyle w:val="Heading2"/>
-      </w:pPr>
-      <w:r>
-        <w:t>Tagline</w:t>
-      </w:r>
-    </w:p>
-    <w:p>
-      <w:pPr>
-        <w:pStyle w:val="Heading2"/>
-      </w:pPr>
-      <w:r>
-        <w:t>Style of website</w:t>
-      </w:r>
-    </w:p>
-    <w:p>
-      <w:r>
-        <w:t>Off-white background, simply, minimal</w:t>
-      </w:r>
-    </w:p>
-    <w:p>
-      <w:pPr>
-        <w:pStyle w:val="Heading2"/>
-      </w:pPr>
-      <w:r>
-        <w:t>Any sites for reference</w:t>
-      </w:r>
-    </w:p>
-    <w:p>
-      <w:r>
-        <w:t>Ritualbotanica.com</w:t>
+      <w:r>
+        <w:t>Separate shop link</w:t>
+      </w:r>
+    </w:p>
+    <w:p>
+      <w:pPr>
+        <w:pStyle w:val="Heading2"/>
+      </w:pPr>
+      <w:r>
+        <w:t>Contact info</w:t>
+      </w:r>
+    </w:p>
+    <w:p>
+      <w:r>
+        <w:t xml:space="preserve">Email, </w:t>
+      </w:r>
+      <w:proofErr w:type="spellStart"/>
+      <w:r>
+        <w:t>etsy</w:t>
+      </w:r>
+      <w:proofErr w:type="spellEnd"/>
+      <w:r>
+        <w:t xml:space="preserve">, </w:t>
+      </w:r>
+      <w:proofErr w:type="spellStart"/>
+      <w:r>
+        <w:t>google</w:t>
+      </w:r>
+      <w:proofErr w:type="spellEnd"/>
+      <w:r>
+        <w:t xml:space="preserve"> voice phone number</w:t>
+      </w:r>
+    </w:p>
+    <w:p>
+      <w:pPr>
+        <w:pStyle w:val="Heading2"/>
+      </w:pPr>
+      <w:r>
+        <w:t>Target audience</w:t>
+      </w:r>
+    </w:p>
+    <w:p>
+      <w:r>
+        <w:t>Women, mid-20s-30s</w:t>
+      </w:r>
+    </w:p>
+    <w:p>
+      <w:pPr>
+        <w:pStyle w:val="Heading2"/>
+      </w:pPr>
+      <w:r>
+        <w:t>About the company</w:t>
       </w:r>
     </w:p>
     <w:p/>
@@ -150,67 +289,16 @@
         <w:pStyle w:val="Heading2"/>
       </w:pPr>
       <w:r>
-        <w:t>Products</w:t>
-      </w:r>
-    </w:p>
-    <w:p>
-      <w:r>
-        <w:t>Item name:</w:t>
-      </w:r>
-    </w:p>
-    <w:p>
-      <w:r>
-        <w:t>Photos:</w:t>
-      </w:r>
-    </w:p>
-    <w:p>
-      <w:r>
-        <w:t>Details:</w:t>
-      </w:r>
-    </w:p>
-    <w:p>
-      <w:r>
-        <w:t>Materials:</w:t>
-      </w:r>
-    </w:p>
-    <w:p>
-      <w:r>
-        <w:t>Weight:</w:t>
-      </w:r>
-    </w:p>
-    <w:p>
-      <w:r>
-        <w:t>Dimensions:</w:t>
-      </w:r>
-    </w:p>
-    <w:p>
-      <w:r>
-        <w:t>Cost:</w:t>
-      </w:r>
-    </w:p>
-    <w:p>
-      <w:r>
-        <w:t>Category</w:t>
-      </w:r>
-      <w:r>
-        <w:t>:</w:t>
-      </w:r>
-    </w:p>
-    <w:p>
-      <w:r>
-        <w:t>Keywords:</w:t>
-      </w:r>
-    </w:p>
-    <w:p>
-      <w:pPr>
-        <w:pStyle w:val="Heading2"/>
-      </w:pPr>
-      <w:r>
-        <w:t xml:space="preserve">Link to </w:t>
+        <w:t>Payment method</w:t>
+      </w:r>
+    </w:p>
+    <w:p>
+      <w:r>
+        <w:t xml:space="preserve">Paypal, </w:t>
       </w:r>
       <w:proofErr w:type="spellStart"/>
       <w:r>
-        <w:t>Instagram</w:t>
+        <w:t>Venmo</w:t>
       </w:r>
       <w:proofErr w:type="spellEnd"/>
     </w:p>
@@ -219,63 +307,33 @@
         <w:pStyle w:val="Heading2"/>
       </w:pPr>
       <w:r>
-        <w:t>Contact info</w:t>
-      </w:r>
-    </w:p>
-    <w:p>
-      <w:pPr>
-        <w:pStyle w:val="Heading2"/>
-      </w:pPr>
-      <w:r>
-        <w:t>Target audience</w:t>
-      </w:r>
-    </w:p>
-    <w:p>
-      <w:pPr>
-        <w:pStyle w:val="Heading2"/>
-      </w:pPr>
-      <w:r>
-        <w:t>About the company</w:t>
-      </w:r>
-    </w:p>
-    <w:p>
-      <w:pPr>
-        <w:pStyle w:val="Heading2"/>
-      </w:pPr>
-      <w:r>
-        <w:t>Payment method</w:t>
-      </w:r>
-    </w:p>
-    <w:p>
-      <w:pPr>
-        <w:pStyle w:val="Heading2"/>
-      </w:pPr>
-      <w:r>
-        <w:t xml:space="preserve">Paypal, </w:t>
-      </w:r>
+        <w:t>FAQ page</w:t>
+      </w:r>
+    </w:p>
+    <w:p>
+      <w:r>
+        <w:t>Type of material</w:t>
+      </w:r>
+      <w:r>
+        <w:t>, personal orders</w:t>
+      </w:r>
+    </w:p>
+    <w:p>
+      <w:pPr>
+        <w:pStyle w:val="Heading2"/>
+      </w:pPr>
+      <w:r>
+        <w:t>Shipping method</w:t>
+      </w:r>
+    </w:p>
+    <w:p>
       <w:proofErr w:type="spellStart"/>
       <w:r>
-        <w:t>Venmo</w:t>
+        <w:t>Usps</w:t>
       </w:r>
       <w:proofErr w:type="spellEnd"/>
       <w:r>
-        <w:t>?</w:t>
-      </w:r>
-    </w:p>
-    <w:p>
-      <w:pPr>
-        <w:pStyle w:val="Heading2"/>
-      </w:pPr>
-      <w:r>
-        <w:t>FAQ page</w:t>
-      </w:r>
-    </w:p>
-    <w:p>
-      <w:pPr>
-        <w:pStyle w:val="Heading2"/>
-      </w:pPr>
-      <w:r>
-        <w:t>Shipping method</w:t>
+        <w:t>, ups</w:t>
       </w:r>
     </w:p>
     <w:p>

</xml_diff>

<commit_message>
Update capstone site details
</commit_message>
<xml_diff>
--- a/capstone-site-details.docx
+++ b/capstone-site-details.docx
@@ -432,6 +432,118 @@
     </w:p>
     <w:p>
       <w:r>
+        <w:t>Phone:</w:t>
+      </w:r>
+    </w:p>
+    <w:p>
+      <w:r>
+        <w:t>Email:</w:t>
+      </w:r>
+    </w:p>
+    <w:p>
+      <w:r>
+        <w:t>Bill ID:</w:t>
+      </w:r>
+    </w:p>
+    <w:p>
+      <w:r>
+        <w:t>Ship ID:</w:t>
+      </w:r>
+    </w:p>
+    <w:p>
+      <w:pPr>
+        <w:pStyle w:val="Heading2"/>
+      </w:pPr>
+      <w:r>
+        <w:t>Orders:</w:t>
+      </w:r>
+    </w:p>
+    <w:p>
+      <w:r>
+        <w:t>Order ID</w:t>
+      </w:r>
+      <w:r>
+        <w:t>:</w:t>
+      </w:r>
+    </w:p>
+    <w:p>
+      <w:proofErr w:type="spellStart"/>
+      <w:r>
+        <w:t>Cust</w:t>
+      </w:r>
+      <w:proofErr w:type="spellEnd"/>
+      <w:r>
+        <w:t xml:space="preserve"> ID:</w:t>
+      </w:r>
+    </w:p>
+    <w:p>
+      <w:r>
+        <w:t>Item IDs:</w:t>
+      </w:r>
+    </w:p>
+    <w:p>
+      <w:r>
+        <w:t>Quantity:</w:t>
+      </w:r>
+    </w:p>
+    <w:p>
+      <w:r>
+        <w:t>Cost:</w:t>
+      </w:r>
+    </w:p>
+    <w:p>
+      <w:r>
+        <w:t>Order Date:</w:t>
+      </w:r>
+    </w:p>
+    <w:p>
+      <w:r>
+        <w:t>Payment Date:</w:t>
+      </w:r>
+    </w:p>
+    <w:p>
+      <w:r>
+        <w:t>Ship Date:</w:t>
+      </w:r>
+    </w:p>
+    <w:p>
+      <w:r>
+        <w:t>Fulfilled:</w:t>
+      </w:r>
+    </w:p>
+    <w:p>
+      <w:pPr>
+        <w:pStyle w:val="Heading2"/>
+      </w:pPr>
+      <w:r>
+        <w:t>Payment</w:t>
+      </w:r>
+    </w:p>
+    <w:p>
+      <w:r>
+        <w:t>Payment ID:</w:t>
+      </w:r>
+    </w:p>
+    <w:p>
+      <w:r>
+        <w:t>Payment type:</w:t>
+      </w:r>
+    </w:p>
+    <w:p>
+      <w:pPr>
+        <w:pStyle w:val="Heading2"/>
+      </w:pPr>
+      <w:r>
+        <w:t>Billing Addresses:</w:t>
+      </w:r>
+    </w:p>
+    <w:p>
+      <w:r>
+        <w:t>Bill ID:</w:t>
+      </w:r>
+    </w:p>
+    <w:p>
+      <w:r>
         <w:t>Bill Address 1:</w:t>
       </w:r>
     </w:p>
@@ -456,6 +568,19 @@
       </w:r>
     </w:p>
     <w:p>
+      <w:pPr>
+        <w:pStyle w:val="Heading2"/>
+      </w:pPr>
+      <w:r>
+        <w:t>Shipping Addresses:</w:t>
+      </w:r>
+    </w:p>
+    <w:p>
+      <w:r>
+        <w:t>Ship ID:</w:t>
+      </w:r>
+    </w:p>
+    <w:p>
       <w:r>
         <w:t>Ship Address 1:</w:t>
       </w:r>
@@ -478,92 +603,6 @@
     <w:p>
       <w:r>
         <w:t>Ship Zip:</w:t>
-      </w:r>
-    </w:p>
-    <w:p>
-      <w:r>
-        <w:t>Phone:</w:t>
-      </w:r>
-    </w:p>
-    <w:p>
-      <w:r>
-        <w:t>Email:</w:t>
-      </w:r>
-    </w:p>
-    <w:p>
-      <w:pPr>
-        <w:pStyle w:val="Heading2"/>
-      </w:pPr>
-      <w:r>
-        <w:t>Orders:</w:t>
-      </w:r>
-    </w:p>
-    <w:p>
-      <w:r>
-        <w:t>Order num:</w:t>
-      </w:r>
-    </w:p>
-    <w:p>
-      <w:proofErr w:type="spellStart"/>
-      <w:r>
-        <w:t>Cust</w:t>
-      </w:r>
-      <w:proofErr w:type="spellEnd"/>
-      <w:r>
-        <w:t xml:space="preserve"> ID:</w:t>
-      </w:r>
-    </w:p>
-    <w:p>
-      <w:r>
-        <w:t>Item IDs:</w:t>
-      </w:r>
-    </w:p>
-    <w:p>
-      <w:r>
-        <w:t>Quantity:</w:t>
-      </w:r>
-    </w:p>
-    <w:p>
-      <w:r>
-        <w:t>Cost:</w:t>
-      </w:r>
-    </w:p>
-    <w:p>
-      <w:r>
-        <w:t>Order Date:</w:t>
-      </w:r>
-    </w:p>
-    <w:p>
-      <w:r>
-        <w:t>Payment Date:</w:t>
-      </w:r>
-    </w:p>
-    <w:p>
-      <w:r>
-        <w:t>Ship Date:</w:t>
-      </w:r>
-    </w:p>
-    <w:p>
-      <w:r>
-        <w:t>Fulfilled:</w:t>
-      </w:r>
-    </w:p>
-    <w:p>
-      <w:pPr>
-        <w:pStyle w:val="Heading2"/>
-      </w:pPr>
-      <w:r>
-        <w:t>Payment</w:t>
-      </w:r>
-    </w:p>
-    <w:p>
-      <w:r>
-        <w:t>Payment ID:</w:t>
-      </w:r>
-    </w:p>
-    <w:p>
-      <w:r>
-        <w:t>Payment type:</w:t>
       </w:r>
     </w:p>
     <w:sectPr>
@@ -780,6 +819,7 @@
   </w:style>
   <w:style w:type="character" w:default="1" w:styleId="DefaultParagraphFont">
     <w:name w:val="Default Paragraph Font"/>
+    <w:semiHidden/>
     <w:unhideWhenUsed/>
   </w:style>
   <w:style w:type="table" w:default="1" w:styleId="TableNormal">

</xml_diff>